<commit_message>
Completing the subtitles of the first chapter
</commit_message>
<xml_diff>
--- a/Rapport.docx
+++ b/Rapport.docx
@@ -386,60 +386,557 @@
     </w:p>
     <w:p>
       <w:r>
+        <w:t xml:space="preserve">Crée </w:t>
+      </w:r>
+      <w:r>
+        <w:t xml:space="preserve">un suivi de budget Il </w:t>
+      </w:r>
+      <w:proofErr w:type="gramStart"/>
+      <w:r>
+        <w:t>permet</w:t>
+      </w:r>
+      <w:r>
+        <w:t xml:space="preserve">  aux</w:t>
+      </w:r>
+      <w:proofErr w:type="gramEnd"/>
+      <w:r>
+        <w:t xml:space="preserve">  utilisateurs  de  créer  des  budgets  mensuels  ou hebdomadaires,  d'ajouter  et  de  suivre  leurs  dépenses  et  leurs  revenus,  et  de  visualiser  leurs tendances de dépenses et de revenus. Ce projet offre aux </w:t>
+      </w:r>
+      <w:r>
+        <w:t>utilisateurs des</w:t>
+      </w:r>
+      <w:r>
+        <w:t xml:space="preserve"> </w:t>
+      </w:r>
+      <w:r>
+        <w:t>fonctionnalités telles que</w:t>
+      </w:r>
+      <w:r>
+        <w:t xml:space="preserve"> </w:t>
+      </w:r>
+      <w:r>
+        <w:t xml:space="preserve">l’inscription et la connexion, la </w:t>
+      </w:r>
+      <w:proofErr w:type="gramStart"/>
+      <w:r>
+        <w:t>création</w:t>
+      </w:r>
+      <w:r>
+        <w:t xml:space="preserve">  de</w:t>
+      </w:r>
+      <w:proofErr w:type="gramEnd"/>
+      <w:r>
+        <w:t xml:space="preserve">  budgets,  le  suivi  des  dépenses  et  des  revenus,  et l'analyse de </w:t>
+      </w:r>
+      <w:r>
+        <w:t>budgets. C’est</w:t>
+      </w:r>
+      <w:r>
+        <w:t xml:space="preserve"> un projet qui peut être développé en </w:t>
+      </w:r>
+      <w:r>
+        <w:t>utilisant Laravel</w:t>
+      </w:r>
+      <w:r>
+        <w:t xml:space="preserve"> et Spring Boot.</w:t>
+      </w:r>
+    </w:p>
+    <w:p>
+      <w:pPr>
+        <w:pStyle w:val="Titre2"/>
+        <w:numPr>
+          <w:ilvl w:val="0"/>
+          <w:numId w:val="3"/>
+        </w:numPr>
+      </w:pPr>
+      <w:r>
+        <w:t>Description de l’existant :</w:t>
+      </w:r>
+    </w:p>
+    <w:p>
+      <w:r>
+        <w:t xml:space="preserve">La gestion de budget est une tâche nécessaire que chaque étudiant fait avec une approche différente et généralement manuellement sans </w:t>
+      </w:r>
+      <w:proofErr w:type="gramStart"/>
+      <w:r>
+        <w:t>l’utilisation  des</w:t>
+      </w:r>
+      <w:proofErr w:type="gramEnd"/>
+      <w:r>
+        <w:t xml:space="preserve"> moyens technologiques.</w:t>
+      </w:r>
+    </w:p>
+    <w:p>
+      <w:pPr>
+        <w:pStyle w:val="Titre2"/>
+        <w:numPr>
+          <w:ilvl w:val="0"/>
+          <w:numId w:val="3"/>
+        </w:numPr>
+      </w:pPr>
+      <w:r>
+        <w:t xml:space="preserve">Critique de l’existant : </w:t>
+      </w:r>
+    </w:p>
+    <w:p>
+      <w:r>
+        <w:t>Le système actuel utilisé n'est pas synchronisé, car la mise à jour des dépenses des étudiants est manuelle. De plus, il y a un manque au niveau de l'analyse des transactions, ainsi qu'un manque de personnalisation des transactions, car chacune d'elles ne peut être classée que par type, date ou catégorie. En outre, il n'y a pas d'alertes pour prévenir les étudiants lorsque leur budget est sur le point d'être dépassé</w:t>
+      </w:r>
+    </w:p>
+    <w:p>
+      <w:pPr>
+        <w:pStyle w:val="Titre2"/>
+        <w:numPr>
+          <w:ilvl w:val="0"/>
+          <w:numId w:val="3"/>
+        </w:numPr>
+      </w:pPr>
+      <w:r>
+        <w:t xml:space="preserve">Solution proposée : </w:t>
+      </w:r>
+    </w:p>
+    <w:p>
+      <w:r>
+        <w:t xml:space="preserve">En outre, nous avons identifié les principales critiques de l'existant, notamment le manque de synchronisation, l'absence d'analyse des transactions, le manque de personnalisation et l'absence d'alertes en cas de dépassement de </w:t>
+      </w:r>
+      <w:proofErr w:type="spellStart"/>
+      <w:proofErr w:type="gramStart"/>
+      <w:r>
+        <w:t>budget.Pour</w:t>
+      </w:r>
+      <w:proofErr w:type="spellEnd"/>
+      <w:proofErr w:type="gramEnd"/>
+      <w:r>
+        <w:t xml:space="preserve"> résoudre ces problèmes, nous proposons la mise en place d'une application basée sur Spring Boot</w:t>
+      </w:r>
+      <w:r>
+        <w:t xml:space="preserve"> </w:t>
+      </w:r>
+      <w:r>
+        <w:t>et version Laravel api (</w:t>
+      </w:r>
+      <w:proofErr w:type="spellStart"/>
+      <w:r>
+        <w:t>BackEnd</w:t>
+      </w:r>
+      <w:proofErr w:type="spellEnd"/>
+      <w:r>
+        <w:t xml:space="preserve">) avec le «Framework» </w:t>
+      </w:r>
+      <w:proofErr w:type="spellStart"/>
+      <w:r>
+        <w:t>VueJs</w:t>
+      </w:r>
+      <w:proofErr w:type="spellEnd"/>
+      <w:r>
+        <w:t xml:space="preserve"> (</w:t>
+      </w:r>
+      <w:proofErr w:type="spellStart"/>
+      <w:r>
+        <w:t>FrontEnd</w:t>
+      </w:r>
+      <w:proofErr w:type="spellEnd"/>
+      <w:r>
+        <w:t xml:space="preserve">). Cette application offrira une interface </w:t>
+      </w:r>
+      <w:r>
+        <w:lastRenderedPageBreak/>
+        <w:t xml:space="preserve">utilisateur conviviale permettant aux étudiants de gérer facilement leur budget. Les fonctionnalités principales de l'application </w:t>
+      </w:r>
+      <w:proofErr w:type="gramStart"/>
+      <w:r>
+        <w:t>comprendront:</w:t>
+      </w:r>
+      <w:proofErr w:type="gramEnd"/>
+    </w:p>
+    <w:p>
+      <w:r>
+        <w:sym w:font="Wingdings" w:char="F0E0"/>
+      </w:r>
+      <w:r>
         <w:rPr>
-          <w:shd w:val="clear" w:color="auto" w:fill="FAF9F8"/>
+          <w:u w:val="single"/>
         </w:rPr>
-        <w:t xml:space="preserve">Crée </w:t>
+        <w:t>Synchronisation automatique des transactions :</w:t>
+      </w:r>
+    </w:p>
+    <w:p>
+      <w:r>
+        <w:t xml:space="preserve">2022-2023GESTION DE BUDGETS2Les </w:t>
       </w:r>
       <w:proofErr w:type="gramStart"/>
       <w:r>
+        <w:t>transactions  seront</w:t>
+      </w:r>
+      <w:proofErr w:type="gramEnd"/>
+      <w:r>
+        <w:t xml:space="preserve"> automatiquement  mises à jour à partir de la base de données connectées à l'application,  ce qui permettra  une gestion plus efficace  et en temps  réel des budgets.</w:t>
+      </w:r>
+    </w:p>
+    <w:p>
+      <w:r>
+        <w:sym w:font="Wingdings" w:char="F0E0"/>
+      </w:r>
+      <w:r>
         <w:rPr>
-          <w:shd w:val="clear" w:color="auto" w:fill="FAF9F8"/>
+          <w:u w:val="single"/>
         </w:rPr>
-        <w:t>un</w:t>
-      </w:r>
+        <w:t xml:space="preserve">Analyse des </w:t>
+      </w:r>
+      <w:proofErr w:type="gramStart"/>
       <w:r>
         <w:rPr>
-          <w:shd w:val="clear" w:color="auto" w:fill="FAF9F8"/>
+          <w:u w:val="single"/>
         </w:rPr>
-        <w:t xml:space="preserve">  suivi</w:t>
+        <w:t>transactions:</w:t>
       </w:r>
       <w:proofErr w:type="gramEnd"/>
+    </w:p>
+    <w:p>
+      <w:r>
+        <w:t>Les transactions seront analys</w:t>
+      </w:r>
       <w:r>
         <w:rPr>
-          <w:shd w:val="clear" w:color="auto" w:fill="FAF9F8"/>
+          <w:rFonts w:ascii="Times New Roman" w:hAnsi="Times New Roman" w:cs="Times New Roman"/>
         </w:rPr>
-        <w:t xml:space="preserve">  de  budget  Il  permet  aux  utilisateurs  de  créer  des  budgets  mensuels  ou hebdomadaires,  d'ajouter  et  de  suivre  leurs  dépenses  et  leurs  revenus,  et  de  visualiser  leurs tendances de dépenses et de revenus. Ce projet offre aux </w:t>
+        <w:t>é</w:t>
+      </w:r>
+      <w:r>
+        <w:t>es pour fournir des informations, telles que les d</w:t>
+      </w:r>
+      <w:r>
+        <w:rPr>
+          <w:rFonts w:ascii="Times New Roman" w:hAnsi="Times New Roman" w:cs="Times New Roman"/>
+        </w:rPr>
+        <w:t>é</w:t>
+      </w:r>
+      <w:r>
+        <w:t xml:space="preserve">penses </w:t>
       </w:r>
       <w:proofErr w:type="gramStart"/>
       <w:r>
+        <w:t>mensuelles  moyennes</w:t>
+      </w:r>
+      <w:proofErr w:type="gramEnd"/>
+      <w:r>
+        <w:t xml:space="preserve">,  les dépenses par catégorie,  etc. Cette </w:t>
+      </w:r>
+      <w:proofErr w:type="gramStart"/>
+      <w:r>
+        <w:t>analyse  aidera</w:t>
+      </w:r>
+      <w:proofErr w:type="gramEnd"/>
+      <w:r>
+        <w:t xml:space="preserve"> les étudiants  à mieux comprendre leurs habitudes de dépenses et à mieux planifier leur budget.</w:t>
+      </w:r>
+    </w:p>
+    <w:p>
+      <w:r>
         <w:rPr>
-          <w:shd w:val="clear" w:color="auto" w:fill="FAF9F8"/>
+          <w:rFonts w:ascii="Segoe UI Symbol" w:hAnsi="Segoe UI Symbol" w:cs="Segoe UI Symbol"/>
         </w:rPr>
-        <w:t>utilisateurs  des</w:t>
+        <w:sym w:font="Wingdings" w:char="F0E0"/>
+      </w:r>
+      <w:r>
+        <w:rPr>
+          <w:u w:val="single"/>
+        </w:rPr>
+        <w:t xml:space="preserve">Personnalisation des </w:t>
+      </w:r>
+      <w:proofErr w:type="gramStart"/>
+      <w:r>
+        <w:rPr>
+          <w:u w:val="single"/>
+        </w:rPr>
+        <w:t>transactions:</w:t>
       </w:r>
       <w:proofErr w:type="gramEnd"/>
+    </w:p>
+    <w:p>
+      <w:r>
+        <w:t xml:space="preserve">Les </w:t>
+      </w:r>
       <w:r>
         <w:rPr>
-          <w:shd w:val="clear" w:color="auto" w:fill="FAF9F8"/>
+          <w:rFonts w:ascii="Times New Roman" w:hAnsi="Times New Roman" w:cs="Times New Roman"/>
         </w:rPr>
-        <w:t xml:space="preserve"> fonctionnalités  telles  que l'inscription  et  la  connexion,  la  création  de  budgets,  le  suivi  des  dépenses  et  des  revenus,  et l'analyse de </w:t>
+        <w:t>é</w:t>
+      </w:r>
+      <w:r>
+        <w:t xml:space="preserve">tudiants pourront </w:t>
+      </w:r>
+      <w:proofErr w:type="gramStart"/>
+      <w:r>
+        <w:t>personnaliser  leurs</w:t>
+      </w:r>
+      <w:proofErr w:type="gramEnd"/>
+      <w:r>
+        <w:t xml:space="preserve"> transactions  en les classant en différentes catégories, telles que les frais de scolarité, l'hébergement, la nourriture, les transports, etc. Cela leur permettra d'obtenir une vue d'ensemble plus précise de leurs dépenses.</w:t>
+      </w:r>
+    </w:p>
+    <w:p>
+      <w:r>
+        <w:rPr>
+          <w:rFonts w:ascii="Segoe UI Symbol" w:hAnsi="Segoe UI Symbol" w:cs="Segoe UI Symbol"/>
+        </w:rPr>
+        <w:sym w:font="Wingdings" w:char="F0E0"/>
+      </w:r>
+      <w:r>
+        <w:rPr>
+          <w:u w:val="single"/>
+        </w:rPr>
+        <w:t>Alertes en cas de d</w:t>
+      </w:r>
+      <w:r>
+        <w:rPr>
+          <w:rFonts w:ascii="Times New Roman" w:hAnsi="Times New Roman" w:cs="Times New Roman"/>
+          <w:u w:val="single"/>
+        </w:rPr>
+        <w:t>é</w:t>
+      </w:r>
+      <w:r>
+        <w:rPr>
+          <w:u w:val="single"/>
+        </w:rPr>
+        <w:t xml:space="preserve">passement de </w:t>
+      </w:r>
+      <w:proofErr w:type="gramStart"/>
+      <w:r>
+        <w:rPr>
+          <w:u w:val="single"/>
+        </w:rPr>
+        <w:t>budget:</w:t>
+      </w:r>
+      <w:proofErr w:type="gramEnd"/>
+    </w:p>
+    <w:p>
+      <w:r>
+        <w:t xml:space="preserve">L'application enverra des alertes lorsque le budget mensuel de l'étudiant est sur le point d'être dépassé. Cela permettra aux étudiants de prendre des décisions plus éclairées et de mieux gérer leur </w:t>
       </w:r>
       <w:proofErr w:type="spellStart"/>
+      <w:proofErr w:type="gramStart"/>
+      <w:r>
+        <w:t>argent.En</w:t>
+      </w:r>
+      <w:proofErr w:type="spellEnd"/>
+      <w:proofErr w:type="gramEnd"/>
+      <w:r>
+        <w:t xml:space="preserve"> somme, notre application aidera les étudiants universitaires  à mieux gérer leur budget en offrant des fonctionnalités avancées</w:t>
+      </w:r>
+      <w:r>
+        <w:t>.</w:t>
+      </w:r>
+    </w:p>
+    <w:p>
+      <w:pPr>
+        <w:pStyle w:val="Titre2"/>
+        <w:numPr>
+          <w:ilvl w:val="0"/>
+          <w:numId w:val="3"/>
+        </w:numPr>
+      </w:pPr>
+      <w:r>
+        <w:t>Méthodologie utilisée :</w:t>
+      </w:r>
+    </w:p>
+    <w:p>
+      <w:r>
+        <w:t>……………………………..</w:t>
+      </w:r>
+    </w:p>
+    <w:p>
+      <w:pPr>
+        <w:pStyle w:val="Titre2"/>
+        <w:numPr>
+          <w:ilvl w:val="0"/>
+          <w:numId w:val="3"/>
+        </w:numPr>
+      </w:pPr>
+      <w:r>
+        <w:lastRenderedPageBreak/>
+        <w:t>Technologie et outils de travail :</w:t>
+      </w:r>
+    </w:p>
+    <w:p>
+      <w:pPr>
+        <w:pStyle w:val="Titre3"/>
+      </w:pPr>
+      <w:r>
+        <w:t xml:space="preserve">6.a </w:t>
+      </w:r>
+      <w:r>
+        <w:t xml:space="preserve">Environnement matériels : </w:t>
+      </w:r>
+    </w:p>
+    <w:p>
+      <w:pPr>
+        <w:pStyle w:val="Titre3"/>
+      </w:pPr>
+      <w:r>
+        <w:t xml:space="preserve">6.b Environnement </w:t>
+      </w:r>
+      <w:proofErr w:type="spellStart"/>
+      <w:r>
+        <w:t>logociel</w:t>
+      </w:r>
+      <w:proofErr w:type="spellEnd"/>
+      <w:r>
+        <w:t xml:space="preserve"> : </w:t>
+      </w:r>
+    </w:p>
+    <w:p>
       <w:r>
         <w:rPr>
-          <w:shd w:val="clear" w:color="auto" w:fill="FAF9F8"/>
+          <w:noProof/>
         </w:rPr>
-        <w:t>budgets.C’est</w:t>
-      </w:r>
-      <w:proofErr w:type="spellEnd"/>
-      <w:r>
-        <w:rPr>
-          <w:shd w:val="clear" w:color="auto" w:fill="FAF9F8"/>
-        </w:rPr>
-        <w:t xml:space="preserve"> un projet qui peut être développé en utilisant  Laravel et Spring Boot.</w:t>
-      </w:r>
-    </w:p>
+        <mc:AlternateContent>
+          <mc:Choice Requires="wpg">
+            <w:drawing>
+              <wp:inline distT="0" distB="0" distL="0" distR="0">
+                <wp:extent cx="3769995" cy="2519045"/>
+                <wp:effectExtent l="0" t="0" r="1905" b="0"/>
+                <wp:docPr id="224500080" name="Groupe 3"/>
+                <wp:cNvGraphicFramePr/>
+                <a:graphic xmlns:a="http://schemas.openxmlformats.org/drawingml/2006/main">
+                  <a:graphicData uri="http://schemas.microsoft.com/office/word/2010/wordprocessingGroup">
+                    <wpg:wgp>
+                      <wpg:cNvGrpSpPr/>
+                      <wpg:grpSpPr>
+                        <a:xfrm>
+                          <a:off x="0" y="0"/>
+                          <a:ext cx="3769995" cy="2519045"/>
+                          <a:chOff x="0" y="0"/>
+                          <a:chExt cx="5760720" cy="4204970"/>
+                        </a:xfrm>
+                      </wpg:grpSpPr>
+                      <pic:pic xmlns:pic="http://schemas.openxmlformats.org/drawingml/2006/picture">
+                        <pic:nvPicPr>
+                          <pic:cNvPr id="650075182" name="Image 1"/>
+                          <pic:cNvPicPr>
+                            <a:picLocks noChangeAspect="1"/>
+                          </pic:cNvPicPr>
+                        </pic:nvPicPr>
+                        <pic:blipFill>
+                          <a:blip r:embed="rId9">
+                            <a:extLst>
+                              <a:ext uri="{28A0092B-C50C-407E-A947-70E740481C1C}">
+                                <a14:useLocalDpi xmlns:a14="http://schemas.microsoft.com/office/drawing/2010/main" val="0"/>
+                              </a:ext>
+                              <a:ext uri="{837473B0-CC2E-450A-ABE3-18F120FF3D39}">
+                                <a1611:picAttrSrcUrl xmlns:a1611="http://schemas.microsoft.com/office/drawing/2016/11/main" r:id="rId10"/>
+                              </a:ext>
+                            </a:extLst>
+                          </a:blip>
+                          <a:stretch>
+                            <a:fillRect/>
+                          </a:stretch>
+                        </pic:blipFill>
+                        <pic:spPr>
+                          <a:xfrm>
+                            <a:off x="0" y="0"/>
+                            <a:ext cx="5760720" cy="3840480"/>
+                          </a:xfrm>
+                          <a:prstGeom prst="rect">
+                            <a:avLst/>
+                          </a:prstGeom>
+                        </pic:spPr>
+                      </pic:pic>
+                      <wps:wsp>
+                        <wps:cNvPr id="733915726" name="Zone de texte 2"/>
+                        <wps:cNvSpPr txBox="1"/>
+                        <wps:spPr>
+                          <a:xfrm>
+                            <a:off x="0" y="3840480"/>
+                            <a:ext cx="5760720" cy="364490"/>
+                          </a:xfrm>
+                          <a:prstGeom prst="rect">
+                            <a:avLst/>
+                          </a:prstGeom>
+                          <a:solidFill>
+                            <a:prstClr val="white"/>
+                          </a:solidFill>
+                          <a:ln>
+                            <a:noFill/>
+                          </a:ln>
+                        </wps:spPr>
+                        <wps:txbx>
+                          <w:txbxContent>
+                            <w:p>
+                              <w:pPr>
+                                <w:rPr>
+                                  <w:sz w:val="18"/>
+                                  <w:szCs w:val="18"/>
+                                </w:rPr>
+                              </w:pPr>
+                            </w:p>
+                          </w:txbxContent>
+                        </wps:txbx>
+                        <wps:bodyPr rot="0" spcFirstLastPara="0" vertOverflow="overflow" horzOverflow="overflow" vert="horz" wrap="square" lIns="91440" tIns="45720" rIns="91440" bIns="45720" numCol="1" spcCol="0" rtlCol="0" fromWordArt="0" anchor="t" anchorCtr="0" forceAA="0" compatLnSpc="1">
+                          <a:prstTxWarp prst="textNoShape">
+                            <a:avLst/>
+                          </a:prstTxWarp>
+                          <a:noAutofit/>
+                        </wps:bodyPr>
+                      </wps:wsp>
+                    </wpg:wgp>
+                  </a:graphicData>
+                </a:graphic>
+              </wp:inline>
+            </w:drawing>
+          </mc:Choice>
+          <mc:Fallback>
+            <w:pict>
+              <v:group id="Groupe 3" o:spid="_x0000_s1026" style="width:296.85pt;height:198.35pt;mso-position-horizontal-relative:char;mso-position-vertical-relative:line" coordsize="57607,42049" o:gfxdata="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">
+                <v:shapetype id="_x0000_t75" coordsize="21600,21600" o:spt="75" o:preferrelative="t" path="m@4@5l@4@11@9@11@9@5xe" filled="f" stroked="f">
+                  <v:stroke joinstyle="miter"/>
+                  <v:formulas>
+                    <v:f eqn="if lineDrawn pixelLineWidth 0"/>
+                    <v:f eqn="sum @0 1 0"/>
+                    <v:f eqn="sum 0 0 @1"/>
+                    <v:f eqn="prod @2 1 2"/>
+                    <v:f eqn="prod @3 21600 pixelWidth"/>
+                    <v:f eqn="prod @3 21600 pixelHeight"/>
+                    <v:f eqn="sum @0 0 1"/>
+                    <v:f eqn="prod @6 1 2"/>
+                    <v:f eqn="prod @7 21600 pixelWidth"/>
+                    <v:f eqn="sum @8 21600 0"/>
+                    <v:f eqn="prod @7 21600 pixelHeight"/>
+                    <v:f eqn="sum @10 21600 0"/>
+                  </v:formulas>
+                  <v:path o:extrusionok="f" gradientshapeok="t" o:connecttype="rect"/>
+                  <o:lock v:ext="edit" aspectratio="t"/>
+                </v:shapetype>
+                <v:shape id="Image 1" o:spid="_x0000_s1027" type="#_x0000_t75" style="position:absolute;width:57607;height:38404;visibility:visible;mso-wrap-style:square" o:gfxdata="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">
+                  <v:imagedata r:id="rId11" o:title=""/>
+                </v:shape>
+                <v:shapetype id="_x0000_t202" coordsize="21600,21600" o:spt="202" path="m,l,21600r21600,l21600,xe">
+                  <v:stroke joinstyle="miter"/>
+                  <v:path gradientshapeok="t" o:connecttype="rect"/>
+                </v:shapetype>
+                <v:shape id="Zone de texte 2" o:spid="_x0000_s1028" type="#_x0000_t202" style="position:absolute;top:38404;width:57607;height:3645;visibility:visible;mso-wrap-style:square;v-text-anchor:top" o:gfxdata="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" stroked="f">
+                  <v:textbox>
+                    <w:txbxContent>
+                      <w:p>
+                        <w:pPr>
+                          <w:rPr>
+                            <w:sz w:val="18"/>
+                            <w:szCs w:val="18"/>
+                          </w:rPr>
+                        </w:pPr>
+                      </w:p>
+                    </w:txbxContent>
+                  </v:textbox>
+                </v:shape>
+                <w10:anchorlock/>
+              </v:group>
+            </w:pict>
+          </mc:Fallback>
+        </mc:AlternateContent>
+      </w:r>
+    </w:p>
+    <w:p/>
+    <w:p/>
     <w:sectPr>
       <w:pgSz w:w="11906" w:h="16838"/>
       <w:pgMar w:top="1417" w:right="1417" w:bottom="1417" w:left="1417" w:header="708" w:footer="708" w:gutter="0"/>
@@ -503,6 +1000,95 @@
 <file path=word/numbering.xml><?xml version="1.0" encoding="utf-8"?>
 <w:numbering xmlns:wpc="http://schemas.microsoft.com/office/word/2010/wordprocessingCanvas" xmlns:cx="http://schemas.microsoft.com/office/drawing/2014/chartex" xmlns:cx1="http://schemas.microsoft.com/office/drawing/2015/9/8/chartex" xmlns:cx2="http://schemas.microsoft.com/office/drawing/2015/10/21/chartex" xmlns:cx3="http://schemas.microsoft.com/office/drawing/2016/5/9/chartex" xmlns:cx4="http://schemas.microsoft.com/office/drawing/2016/5/10/chartex" xmlns:cx5="http://schemas.microsoft.com/office/drawing/2016/5/11/chartex" xmlns:cx6="http://schemas.microsoft.com/office/drawing/2016/5/12/chartex" xmlns:cx7="http://schemas.microsoft.com/office/drawing/2016/5/13/chartex" xmlns:cx8="http://schemas.microsoft.com/office/drawing/2016/5/14/chartex" xmlns:mc="http://schemas.openxmlformats.org/markup-compatibility/2006" xmlns:aink="http://schemas.microsoft.com/office/drawing/2016/ink" xmlns:am3d="http://schemas.microsoft.com/office/drawing/2017/model3d" xmlns:o="urn:schemas-microsoft-com:office:office" xmlns:oel="http://schemas.microsoft.com/office/2019/extlst" xmlns:r="http://schemas.openxmlformats.org/officeDocument/2006/relationships" xmlns:m="http://schemas.openxmlformats.org/officeDocument/2006/math" xmlns:v="urn:schemas-microsoft-com:vml" xmlns:wp14="http://schemas.microsoft.com/office/word/2010/wordprocessingDrawing" xmlns:wp="http://schemas.openxmlformats.org/drawingml/2006/wordprocessingDrawing" xmlns:w10="urn:schemas-microsoft-com:office:word" xmlns:w="http://schemas.openxmlformats.org/wordprocessingml/2006/main" xmlns:w14="http://schemas.microsoft.com/office/word/2010/wordml" xmlns:w15="http://schemas.microsoft.com/office/word/2012/wordml" xmlns:w16cex="http://schemas.microsoft.com/office/word/2018/wordml/cex" xmlns:w16cid="http://schemas.microsoft.com/office/word/2016/wordml/cid" xmlns:w16="http://schemas.microsoft.com/office/word/2018/wordml" xmlns:w16du="http://schemas.microsoft.com/office/word/2023/wordml/word16du" xmlns:w16sdtdh="http://schemas.microsoft.com/office/word/2020/wordml/sdtdatahash" xmlns:w16se="http://schemas.microsoft.com/office/word/2015/wordml/symex" xmlns:wpg="http://schemas.microsoft.com/office/word/2010/wordprocessingGroup" xmlns:wpi="http://schemas.microsoft.com/office/word/2010/wordprocessingInk" xmlns:wne="http://schemas.microsoft.com/office/word/2006/wordml" xmlns:wps="http://schemas.microsoft.com/office/word/2010/wordprocessingShape" mc:Ignorable="w14 w15 w16se w16cid w16 w16cex w16sdtdh wp14">
   <w:abstractNum w:abstractNumId="0" w15:restartNumberingAfterBreak="0">
+    <w:nsid w:val="2DE020D9"/>
+    <w:multiLevelType w:val="hybridMultilevel"/>
+    <w:tmpl w:val="AAD8B21A"/>
+    <w:lvl w:ilvl="0" w:tplc="56BA7C58">
+      <w:start w:val="2"/>
+      <w:numFmt w:val="decimal"/>
+      <w:lvlText w:val="%1."/>
+      <w:lvlJc w:val="left"/>
+      <w:pPr>
+        <w:ind w:left="644" w:hanging="360"/>
+      </w:pPr>
+      <w:rPr>
+        <w:rFonts w:hint="default"/>
+      </w:rPr>
+    </w:lvl>
+    <w:lvl w:ilvl="1" w:tplc="040C0019" w:tentative="1">
+      <w:start w:val="1"/>
+      <w:numFmt w:val="lowerLetter"/>
+      <w:lvlText w:val="%2."/>
+      <w:lvlJc w:val="left"/>
+      <w:pPr>
+        <w:ind w:left="1364" w:hanging="360"/>
+      </w:pPr>
+    </w:lvl>
+    <w:lvl w:ilvl="2" w:tplc="040C001B" w:tentative="1">
+      <w:start w:val="1"/>
+      <w:numFmt w:val="lowerRoman"/>
+      <w:lvlText w:val="%3."/>
+      <w:lvlJc w:val="right"/>
+      <w:pPr>
+        <w:ind w:left="2084" w:hanging="180"/>
+      </w:pPr>
+    </w:lvl>
+    <w:lvl w:ilvl="3" w:tplc="040C000F" w:tentative="1">
+      <w:start w:val="1"/>
+      <w:numFmt w:val="decimal"/>
+      <w:lvlText w:val="%4."/>
+      <w:lvlJc w:val="left"/>
+      <w:pPr>
+        <w:ind w:left="2804" w:hanging="360"/>
+      </w:pPr>
+    </w:lvl>
+    <w:lvl w:ilvl="4" w:tplc="040C0019" w:tentative="1">
+      <w:start w:val="1"/>
+      <w:numFmt w:val="lowerLetter"/>
+      <w:lvlText w:val="%5."/>
+      <w:lvlJc w:val="left"/>
+      <w:pPr>
+        <w:ind w:left="3524" w:hanging="360"/>
+      </w:pPr>
+    </w:lvl>
+    <w:lvl w:ilvl="5" w:tplc="040C001B" w:tentative="1">
+      <w:start w:val="1"/>
+      <w:numFmt w:val="lowerRoman"/>
+      <w:lvlText w:val="%6."/>
+      <w:lvlJc w:val="right"/>
+      <w:pPr>
+        <w:ind w:left="4244" w:hanging="180"/>
+      </w:pPr>
+    </w:lvl>
+    <w:lvl w:ilvl="6" w:tplc="040C000F" w:tentative="1">
+      <w:start w:val="1"/>
+      <w:numFmt w:val="decimal"/>
+      <w:lvlText w:val="%7."/>
+      <w:lvlJc w:val="left"/>
+      <w:pPr>
+        <w:ind w:left="4964" w:hanging="360"/>
+      </w:pPr>
+    </w:lvl>
+    <w:lvl w:ilvl="7" w:tplc="040C0019" w:tentative="1">
+      <w:start w:val="1"/>
+      <w:numFmt w:val="lowerLetter"/>
+      <w:lvlText w:val="%8."/>
+      <w:lvlJc w:val="left"/>
+      <w:pPr>
+        <w:ind w:left="5684" w:hanging="360"/>
+      </w:pPr>
+    </w:lvl>
+    <w:lvl w:ilvl="8" w:tplc="040C001B" w:tentative="1">
+      <w:start w:val="1"/>
+      <w:numFmt w:val="lowerRoman"/>
+      <w:lvlText w:val="%9."/>
+      <w:lvlJc w:val="right"/>
+      <w:pPr>
+        <w:ind w:left="6404" w:hanging="180"/>
+      </w:pPr>
+    </w:lvl>
+  </w:abstractNum>
+  <w:abstractNum w:abstractNumId="1" w15:restartNumberingAfterBreak="0">
     <w:nsid w:val="32202BB1"/>
     <w:multiLevelType w:val="hybridMultilevel"/>
     <w:tmpl w:val="AE241C84"/>
@@ -615,7 +1201,7 @@
       </w:rPr>
     </w:lvl>
   </w:abstractNum>
-  <w:abstractNum w:abstractNumId="1" w15:restartNumberingAfterBreak="0">
+  <w:abstractNum w:abstractNumId="2" w15:restartNumberingAfterBreak="0">
     <w:nsid w:val="351F2990"/>
     <w:multiLevelType w:val="hybridMultilevel"/>
     <w:tmpl w:val="84FE76B8"/>
@@ -705,9 +1291,12 @@
     </w:lvl>
   </w:abstractNum>
   <w:num w:numId="1" w16cid:durableId="1111706386">
+    <w:abstractNumId w:val="2"/>
+  </w:num>
+  <w:num w:numId="2" w16cid:durableId="312681425">
     <w:abstractNumId w:val="1"/>
   </w:num>
-  <w:num w:numId="2" w16cid:durableId="312681425">
+  <w:num w:numId="3" w16cid:durableId="1410689735">
     <w:abstractNumId w:val="0"/>
   </w:num>
 </w:numbering>
@@ -1170,9 +1759,33 @@
       <w:szCs w:val="26"/>
     </w:rPr>
   </w:style>
+  <w:style w:type="paragraph" w:styleId="Titre3">
+    <w:name w:val="heading 3"/>
+    <w:basedOn w:val="Normal"/>
+    <w:next w:val="Normal"/>
+    <w:link w:val="Titre3Car"/>
+    <w:uiPriority w:val="9"/>
+    <w:unhideWhenUsed/>
+    <w:qFormat/>
+    <w:rsid w:val="00AC7FA2"/>
+    <w:pPr>
+      <w:keepNext/>
+      <w:keepLines/>
+      <w:spacing w:before="40" w:after="0"/>
+      <w:outlineLvl w:val="2"/>
+    </w:pPr>
+    <w:rPr>
+      <w:rFonts w:eastAsiaTheme="majorEastAsia" w:cstheme="majorBidi"/>
+      <w:b/>
+      <w:color w:val="000000" w:themeColor="text1"/>
+      <w:sz w:val="28"/>
+      <w:szCs w:val="24"/>
+    </w:rPr>
+  </w:style>
   <w:style w:type="character" w:default="1" w:styleId="Policepardfaut">
     <w:name w:val="Default Paragraph Font"/>
     <w:uiPriority w:val="1"/>
+    <w:semiHidden/>
     <w:unhideWhenUsed/>
   </w:style>
   <w:style w:type="table" w:default="1" w:styleId="TableauNormal">
@@ -1324,6 +1937,43 @@
       <w:ind w:left="720"/>
       <w:contextualSpacing/>
     </w:pPr>
+  </w:style>
+  <w:style w:type="character" w:customStyle="1" w:styleId="Titre3Car">
+    <w:name w:val="Titre 3 Car"/>
+    <w:basedOn w:val="Policepardfaut"/>
+    <w:link w:val="Titre3"/>
+    <w:uiPriority w:val="9"/>
+    <w:rsid w:val="00AC7FA2"/>
+    <w:rPr>
+      <w:rFonts w:asciiTheme="majorBidi" w:eastAsiaTheme="majorEastAsia" w:hAnsiTheme="majorBidi" w:cstheme="majorBidi"/>
+      <w:b/>
+      <w:color w:val="000000" w:themeColor="text1"/>
+      <w:sz w:val="28"/>
+      <w:szCs w:val="24"/>
+    </w:rPr>
+  </w:style>
+  <w:style w:type="character" w:styleId="Lienhypertexte">
+    <w:name w:val="Hyperlink"/>
+    <w:basedOn w:val="Policepardfaut"/>
+    <w:uiPriority w:val="99"/>
+    <w:unhideWhenUsed/>
+    <w:rsid w:val="00DB5572"/>
+    <w:rPr>
+      <w:color w:val="0563C1" w:themeColor="hyperlink"/>
+      <w:u w:val="single"/>
+    </w:rPr>
+  </w:style>
+  <w:style w:type="character" w:styleId="Mentionnonrsolue">
+    <w:name w:val="Unresolved Mention"/>
+    <w:basedOn w:val="Policepardfaut"/>
+    <w:uiPriority w:val="99"/>
+    <w:semiHidden/>
+    <w:unhideWhenUsed/>
+    <w:rsid w:val="00DB5572"/>
+    <w:rPr>
+      <w:color w:val="605E5C"/>
+      <w:shd w:val="clear" w:color="auto" w:fill="E1DFDD"/>
+    </w:rPr>
   </w:style>
 </w:styles>
 </file>

</xml_diff>